<commit_message>
Log book appendix updates
</commit_message>
<xml_diff>
--- a/Appendix/Log Book/Project Log Book.docx
+++ b/Appendix/Log Book/Project Log Book.docx
@@ -551,18 +551,37 @@
         </w:drawing>
       </w:r>
     </w:p>
-    <w:p>
-      <w:r>
+    <w:p/>
+    <w:p/>
+    <w:p/>
+    <w:p/>
+    <w:p/>
+    <w:p/>
+    <w:p/>
+    <w:p/>
+    <w:p/>
+    <w:p/>
+    <w:p/>
+    <w:p/>
+    <w:p/>
+    <w:p/>
+    <w:p/>
+    <w:p/>
+    <w:p>
+      <w:r>
+        <w:lastRenderedPageBreak/>
         <w:t>Requirements refactored</w:t>
       </w:r>
-    </w:p>
-    <w:p>
-      <w:r>
-        <w:rPr>
-          <w:noProof/>
-          <w:lang w:eastAsia="en-GB"/>
-        </w:rPr>
-        <w:lastRenderedPageBreak/>
+      <w:r>
+        <w:t xml:space="preserve"> notes after discussions</w:t>
+      </w:r>
+    </w:p>
+    <w:p>
+      <w:r>
+        <w:rPr>
+          <w:noProof/>
+          <w:lang w:eastAsia="en-GB"/>
+        </w:rPr>
         <w:drawing>
           <wp:inline distT="0" distB="0" distL="0" distR="0">
             <wp:extent cx="5731510" cy="4298950"/>
@@ -606,35 +625,31 @@
         </w:drawing>
       </w:r>
     </w:p>
+    <w:p/>
+    <w:p/>
+    <w:p/>
+    <w:p/>
+    <w:p/>
+    <w:p/>
+    <w:p/>
+    <w:p/>
+    <w:p/>
+    <w:p/>
     <w:p>
       <w:r>
         <w:t>Website and application communication sketch</w:t>
       </w:r>
-    </w:p>
-    <w:p>
-      <w:pPr>
-        <w:rPr>
-          <w:noProof/>
-          <w:lang w:eastAsia="en-GB"/>
-        </w:rPr>
-      </w:pPr>
-    </w:p>
-    <w:p/>
-    <w:p/>
-    <w:p>
-      <w:r>
-        <w:t>Glossary table image</w:t>
-      </w:r>
-    </w:p>
-    <w:p/>
-    <w:p/>
-    <w:p>
-      <w:r>
-        <w:rPr>
-          <w:noProof/>
-          <w:lang w:eastAsia="en-GB"/>
-        </w:rPr>
-        <w:lastRenderedPageBreak/>
+      <w:r>
+        <w:t xml:space="preserve"> for ideas of how we would update and insert information into the application</w:t>
+      </w:r>
+    </w:p>
+    <w:p/>
+    <w:p>
+      <w:r>
+        <w:rPr>
+          <w:noProof/>
+          <w:lang w:eastAsia="en-GB"/>
+        </w:rPr>
         <w:drawing>
           <wp:anchor distT="0" distB="0" distL="114300" distR="114300" simplePos="0" relativeHeight="251658240" behindDoc="0" locked="0" layoutInCell="1" allowOverlap="1">
             <wp:simplePos x="914400" y="914400"/>
@@ -687,16 +702,31 @@
       </w:r>
       <w:r>
         <w:br w:type="textWrapping" w:clear="all"/>
-        <w:t>Glossary table image</w:t>
-      </w:r>
-    </w:p>
-    <w:p>
-      <w:r>
-        <w:rPr>
-          <w:noProof/>
-          <w:lang w:eastAsia="en-GB"/>
-        </w:rPr>
+      </w:r>
+    </w:p>
+    <w:p/>
+    <w:p/>
+    <w:p/>
+    <w:p/>
+    <w:p/>
+    <w:p/>
+    <w:p/>
+    <w:p/>
+    <w:p/>
+    <w:p/>
+    <w:p/>
+    <w:p>
+      <w:r>
         <w:lastRenderedPageBreak/>
+        <w:t>A detailed sketch of the columns in the glossary table</w:t>
+      </w:r>
+    </w:p>
+    <w:p>
+      <w:r>
+        <w:rPr>
+          <w:noProof/>
+          <w:lang w:eastAsia="en-GB"/>
+        </w:rPr>
         <w:drawing>
           <wp:inline distT="0" distB="0" distL="0" distR="0">
             <wp:extent cx="5731510" cy="4298950"/>
@@ -741,6 +771,135 @@
       </w:r>
     </w:p>
     <w:p/>
+    <w:p/>
+    <w:p/>
+    <w:p/>
+    <w:p/>
+    <w:p/>
+    <w:p/>
+    <w:p/>
+    <w:p/>
+    <w:p>
+      <w:r>
+        <w:lastRenderedPageBreak/>
+        <w:t>Research into how the database will work with images</w:t>
+      </w:r>
+    </w:p>
+    <w:p>
+      <w:r>
+        <w:rPr>
+          <w:noProof/>
+          <w:lang w:eastAsia="en-GB"/>
+        </w:rPr>
+        <w:drawing>
+          <wp:inline distT="0" distB="0" distL="0" distR="0">
+            <wp:extent cx="5731510" cy="4298950"/>
+            <wp:effectExtent l="0" t="7620" r="0" b="0"/>
+            <wp:docPr id="7" name="Picture 7"/>
+            <wp:cNvGraphicFramePr>
+              <a:graphicFrameLocks xmlns:a="http://schemas.openxmlformats.org/drawingml/2006/main" noChangeAspect="1"/>
+            </wp:cNvGraphicFramePr>
+            <a:graphic xmlns:a="http://schemas.openxmlformats.org/drawingml/2006/main">
+              <a:graphicData uri="http://schemas.openxmlformats.org/drawingml/2006/picture">
+                <pic:pic xmlns:pic="http://schemas.openxmlformats.org/drawingml/2006/picture">
+                  <pic:nvPicPr>
+                    <pic:cNvPr id="7" name="Photo 03-10-2014 09 09 11.jpg"/>
+                    <pic:cNvPicPr/>
+                  </pic:nvPicPr>
+                  <pic:blipFill>
+                    <a:blip r:embed="rId14" cstate="print">
+                      <a:extLst>
+                        <a:ext uri="{28A0092B-C50C-407E-A947-70E740481C1C}">
+                          <a14:useLocalDpi xmlns:a14="http://schemas.microsoft.com/office/drawing/2010/main" val="0"/>
+                        </a:ext>
+                      </a:extLst>
+                    </a:blip>
+                    <a:stretch>
+                      <a:fillRect/>
+                    </a:stretch>
+                  </pic:blipFill>
+                  <pic:spPr>
+                    <a:xfrm rot="5400000">
+                      <a:off x="0" y="0"/>
+                      <a:ext cx="5731510" cy="4298950"/>
+                    </a:xfrm>
+                    <a:prstGeom prst="rect">
+                      <a:avLst/>
+                    </a:prstGeom>
+                  </pic:spPr>
+                </pic:pic>
+              </a:graphicData>
+            </a:graphic>
+          </wp:inline>
+        </w:drawing>
+      </w:r>
+    </w:p>
+    <w:p/>
+    <w:p/>
+    <w:p/>
+    <w:p/>
+    <w:p/>
+    <w:p/>
+    <w:p/>
+    <w:p/>
+    <w:p/>
+    <w:p/>
+    <w:p>
+      <w:r>
+        <w:t>Mark’s application design sketches</w:t>
+      </w:r>
+    </w:p>
+    <w:p>
+      <w:bookmarkStart w:id="0" w:name="_GoBack"/>
+      <w:r>
+        <w:rPr>
+          <w:noProof/>
+          <w:lang w:eastAsia="en-GB"/>
+        </w:rPr>
+        <w:drawing>
+          <wp:inline distT="0" distB="0" distL="0" distR="0">
+            <wp:extent cx="5731510" cy="4298950"/>
+            <wp:effectExtent l="0" t="7620" r="0" b="0"/>
+            <wp:docPr id="12" name="Picture 12"/>
+            <wp:cNvGraphicFramePr>
+              <a:graphicFrameLocks xmlns:a="http://schemas.openxmlformats.org/drawingml/2006/main" noChangeAspect="1"/>
+            </wp:cNvGraphicFramePr>
+            <a:graphic xmlns:a="http://schemas.openxmlformats.org/drawingml/2006/main">
+              <a:graphicData uri="http://schemas.openxmlformats.org/drawingml/2006/picture">
+                <pic:pic xmlns:pic="http://schemas.openxmlformats.org/drawingml/2006/picture">
+                  <pic:nvPicPr>
+                    <pic:cNvPr id="12" name="Photo 03-10-2014 09 09 31.jpg"/>
+                    <pic:cNvPicPr/>
+                  </pic:nvPicPr>
+                  <pic:blipFill>
+                    <a:blip r:embed="rId15" cstate="print">
+                      <a:extLst>
+                        <a:ext uri="{28A0092B-C50C-407E-A947-70E740481C1C}">
+                          <a14:useLocalDpi xmlns:a14="http://schemas.microsoft.com/office/drawing/2010/main" val="0"/>
+                        </a:ext>
+                      </a:extLst>
+                    </a:blip>
+                    <a:stretch>
+                      <a:fillRect/>
+                    </a:stretch>
+                  </pic:blipFill>
+                  <pic:spPr>
+                    <a:xfrm rot="5400000">
+                      <a:off x="0" y="0"/>
+                      <a:ext cx="5731510" cy="4298950"/>
+                    </a:xfrm>
+                    <a:prstGeom prst="rect">
+                      <a:avLst/>
+                    </a:prstGeom>
+                  </pic:spPr>
+                </pic:pic>
+              </a:graphicData>
+            </a:graphic>
+          </wp:inline>
+        </w:drawing>
+      </w:r>
+      <w:bookmarkEnd w:id="0"/>
+    </w:p>
     <w:p>
       <w:proofErr w:type="spellStart"/>
       <w:r>
@@ -750,10 +909,16 @@
       <w:r>
         <w:t xml:space="preserve"> has a log of the work we have been doing over the project this can be found here </w:t>
       </w:r>
-      <w:bookmarkStart w:id="0" w:name="_GoBack"/>
-      <w:bookmarkEnd w:id="0"/>
-      <w:r>
-        <w:t>https://github.com/karivmcmahon/IndustrialTeamProj</w:t>
+      <w:hyperlink r:id="rId16" w:history="1">
+        <w:r>
+          <w:rPr>
+            <w:rStyle w:val="Hyperlink"/>
+          </w:rPr>
+          <w:t>https://github.com/karivmcmahon/IndustrialTeamProj</w:t>
+        </w:r>
+      </w:hyperlink>
+      <w:r>
+        <w:t xml:space="preserve"> and can be seen via the commits.</w:t>
       </w:r>
     </w:p>
     <w:sectPr>
@@ -1187,6 +1352,17 @@
     <w:semiHidden/>
     <w:unhideWhenUsed/>
   </w:style>
+  <w:style w:type="character" w:styleId="Hyperlink">
+    <w:name w:val="Hyperlink"/>
+    <w:basedOn w:val="DefaultParagraphFont"/>
+    <w:uiPriority w:val="99"/>
+    <w:unhideWhenUsed/>
+    <w:rsid w:val="009806C8"/>
+    <w:rPr>
+      <w:color w:val="0563C1" w:themeColor="hyperlink"/>
+      <w:u w:val="single"/>
+    </w:rPr>
+  </w:style>
 </w:styles>
 </file>
 
@@ -1456,7 +1632,7 @@
 </file>
 
 <file path=customXml/itemProps1.xml><?xml version="1.0" encoding="utf-8"?>
-<ds:datastoreItem xmlns:ds="http://schemas.openxmlformats.org/officeDocument/2006/customXml" ds:itemID="{7181813B-C20D-40C1-BFBE-9016080F5567}">
+<ds:datastoreItem xmlns:ds="http://schemas.openxmlformats.org/officeDocument/2006/customXml" ds:itemID="{8AF3917F-BEA9-4F3F-9EA5-694396F05BED}">
   <ds:schemaRefs>
     <ds:schemaRef ds:uri="http://schemas.openxmlformats.org/officeDocument/2006/bibliography"/>
   </ds:schemaRefs>

</xml_diff>